<commit_message>
"final" hand version, * in last updated to indicate "hand"
</commit_message>
<xml_diff>
--- a/501AFall16.docx
+++ b/501AFall16.docx
@@ -23,7 +23,27 @@
         <w:pStyle w:val="Date"/>
       </w:pPr>
       <w:r>
-        <w:t>Last updated Tue Aug 23 17:43:45 CDT 2016</w:t>
+        <w:t>Last updated Tue Aug 23 18</w:t>
+      </w:r>
+      <w:r>
+        <w:t>:</w:t>
+      </w:r>
+      <w:r>
+        <w:t>00</w:t>
+      </w:r>
+      <w:r>
+        <w:t>:</w:t>
+      </w:r>
+      <w:r>
+        <w:t>00</w:t>
+      </w:r>
+      <w:bookmarkStart w:id="0" w:name="_GoBack"/>
+      <w:bookmarkEnd w:id="0"/>
+      <w:r>
+        <w:t xml:space="preserve"> CDT 2016</w:t>
+      </w:r>
+      <w:r>
+        <w:t>*</w:t>
       </w:r>
     </w:p>
     <w:p>
@@ -119,12 +139,12 @@
       <w:pPr>
         <w:pStyle w:val="Heading1"/>
       </w:pPr>
-      <w:bookmarkStart w:id="0" w:name="course-description"/>
+      <w:bookmarkStart w:id="1" w:name="course-description"/>
       <w:r>
         <w:t>Course Description</w:t>
       </w:r>
     </w:p>
-    <w:bookmarkEnd w:id="0"/>
+    <w:bookmarkEnd w:id="1"/>
     <w:p>
       <w:r>
         <w:t>This course provides an intensive and thorough introduction to fundamentals of information organization and access from the point of view of the field of library and information science. The course is not an introduction to LIS as a whole or to the profession of librarianship--the focus is squarely on information organization and access. 501 aims to acquaint you with the principal problems of information organization and access, the main streams of thought, and the key thinkers and contributors. The material covered is broad in scope and applicable to a wide variety of settings and systems. The course emphasizes the central position of people, communities, and information users in problems of information organization and access.</w:t>
@@ -134,13 +154,13 @@
       <w:pPr>
         <w:pStyle w:val="Heading1"/>
       </w:pPr>
-      <w:bookmarkStart w:id="1" w:name="course-overview"/>
+      <w:bookmarkStart w:id="2" w:name="course-overview"/>
       <w:r>
         <w:lastRenderedPageBreak/>
         <w:t>Course Overview</w:t>
       </w:r>
     </w:p>
-    <w:bookmarkEnd w:id="1"/>
+    <w:bookmarkEnd w:id="2"/>
     <w:p>
       <w:r>
         <w:t>The central themes of the course are:</w:t>
@@ -186,12 +206,12 @@
       <w:pPr>
         <w:pStyle w:val="Heading1"/>
       </w:pPr>
-      <w:bookmarkStart w:id="2" w:name="learning-objectives"/>
+      <w:bookmarkStart w:id="3" w:name="learning-objectives"/>
       <w:r>
         <w:t>Learning Objectives</w:t>
       </w:r>
     </w:p>
-    <w:bookmarkEnd w:id="2"/>
+    <w:bookmarkEnd w:id="3"/>
     <w:p>
       <w:pPr>
         <w:pStyle w:val="Compact"/>
@@ -232,12 +252,12 @@
       <w:pPr>
         <w:pStyle w:val="Heading1"/>
       </w:pPr>
-      <w:bookmarkStart w:id="3" w:name="course-materials"/>
+      <w:bookmarkStart w:id="4" w:name="course-materials"/>
       <w:r>
         <w:t>Course Materials</w:t>
       </w:r>
     </w:p>
-    <w:bookmarkEnd w:id="3"/>
+    <w:bookmarkEnd w:id="4"/>
     <w:p>
       <w:r>
         <w:t>There is no required textbook for this course; required readings are available electronically through the university library or the open Web (as indicated).</w:t>
@@ -329,12 +349,12 @@
       <w:pPr>
         <w:pStyle w:val="Heading1"/>
       </w:pPr>
-      <w:bookmarkStart w:id="4" w:name="about-maria-bonn"/>
+      <w:bookmarkStart w:id="5" w:name="about-maria-bonn"/>
       <w:r>
         <w:t>About Maria Bonn</w:t>
       </w:r>
     </w:p>
-    <w:bookmarkEnd w:id="4"/>
+    <w:bookmarkEnd w:id="5"/>
     <w:p>
       <w:r>
         <w:t xml:space="preserve">Maria is a senior lecturer at the Graduate School of Library and Information Science at the GSLIS. She is developing courses on the role of libraries in scholarly communication and publishing. Prior to her teaching appointment, Maria served as the associate university librarian for publishing at the University of Michigan Library, with responsibility for publishing and scholarly communications initiatives, </w:t>
@@ -348,12 +368,12 @@
       <w:pPr>
         <w:pStyle w:val="Heading1"/>
       </w:pPr>
-      <w:bookmarkStart w:id="5" w:name="about-dave-dubin"/>
+      <w:bookmarkStart w:id="6" w:name="about-dave-dubin"/>
       <w:r>
         <w:t>About Dave Dubin</w:t>
       </w:r>
     </w:p>
-    <w:bookmarkEnd w:id="5"/>
+    <w:bookmarkEnd w:id="6"/>
     <w:p>
       <w:r>
         <w:t>David Dubin is a Research Associate Professor at GSLIS. His research explores the foundations of information representation and description as well as issues of expression and encoding in documents and digital information resources.</w:t>
@@ -363,12 +383,12 @@
       <w:pPr>
         <w:pStyle w:val="Heading1"/>
       </w:pPr>
-      <w:bookmarkStart w:id="6" w:name="about-jodi-schneider"/>
+      <w:bookmarkStart w:id="7" w:name="about-jodi-schneider"/>
       <w:r>
         <w:t>About Jodi Schneider</w:t>
       </w:r>
     </w:p>
-    <w:bookmarkEnd w:id="6"/>
+    <w:bookmarkEnd w:id="7"/>
     <w:p>
       <w:r>
         <w:t>Jodi Schneider is an assistant professor at the School of Information Sciences. She studies scholarly communication and social media through the lens of arguments, evidence, and persuasion. She is developing Linked Data (ontologies, metadata, Semantic Web) approaches to manage scientific evidence. Jodi holds degrees in informatics (Ph.D., National University of Ireland, Galway), library &amp; information science (M.S. UIUC), mathematics (M.A. UT-Austin), and liberal arts (B.A., Great Books, St. John's College). She worked in academic libraries and bookstores for 6 years. She has also held research positions across the U.S. as well as in Ireland, England, France, and Chile.</w:t>
@@ -378,12 +398,12 @@
       <w:pPr>
         <w:pStyle w:val="Heading1"/>
       </w:pPr>
-      <w:bookmarkStart w:id="7" w:name="about-chris-darpa"/>
+      <w:bookmarkStart w:id="8" w:name="about-chris-darpa"/>
       <w:r>
         <w:t>About Chris D'Arpa</w:t>
       </w:r>
     </w:p>
-    <w:bookmarkEnd w:id="7"/>
+    <w:bookmarkEnd w:id="8"/>
     <w:p>
       <w:r>
         <w:t>Christine D'Arpa's research seeks to understand how archives, libraries, and other public information institutions can help reinvigorate public commitment to civic education and engagement, and participation in public policy development.</w:t>
@@ -393,12 +413,12 @@
       <w:pPr>
         <w:pStyle w:val="Heading1"/>
       </w:pPr>
-      <w:bookmarkStart w:id="8" w:name="library-resources"/>
+      <w:bookmarkStart w:id="9" w:name="library-resources"/>
       <w:r>
         <w:t>Library Resources</w:t>
       </w:r>
     </w:p>
-    <w:bookmarkEnd w:id="8"/>
+    <w:bookmarkEnd w:id="9"/>
     <w:p>
       <w:r>
         <w:fldChar w:fldCharType="begin"/>
@@ -434,13 +454,13 @@
       <w:pPr>
         <w:pStyle w:val="Heading1"/>
       </w:pPr>
-      <w:bookmarkStart w:id="9" w:name="writing-resources"/>
+      <w:bookmarkStart w:id="10" w:name="writing-resources"/>
       <w:r>
         <w:lastRenderedPageBreak/>
         <w:t>Writing Resources</w:t>
       </w:r>
     </w:p>
-    <w:bookmarkEnd w:id="9"/>
+    <w:bookmarkEnd w:id="10"/>
     <w:p>
       <w:r>
         <w:t xml:space="preserve">The campus-wide Writers Workshop provides free consultations. For more information see </w:t>
@@ -454,15 +474,7 @@
         </w:r>
       </w:hyperlink>
       <w:r>
-        <w:t xml:space="preserve"> The iSchool has a Writing Resources Moodle site and </w:t>
-      </w:r>
-      <w:proofErr w:type="spellStart"/>
-      <w:r>
-        <w:t>iSchool</w:t>
-      </w:r>
-      <w:proofErr w:type="spellEnd"/>
-      <w:r>
-        <w:t xml:space="preserve"> writing coaches also offer free consultations, see </w:t>
+        <w:t xml:space="preserve"> The iSchool has a Writing Resources Moodle site and iSchool writing coaches also offer free consultations, see </w:t>
       </w:r>
       <w:hyperlink r:id="rId10">
         <w:r>
@@ -480,12 +492,12 @@
       <w:pPr>
         <w:pStyle w:val="Heading1"/>
       </w:pPr>
-      <w:bookmarkStart w:id="10" w:name="academic-integrity"/>
+      <w:bookmarkStart w:id="11" w:name="academic-integrity"/>
       <w:r>
         <w:t>Academic Integrity</w:t>
       </w:r>
     </w:p>
-    <w:bookmarkEnd w:id="10"/>
+    <w:bookmarkEnd w:id="11"/>
     <w:p>
       <w:r>
         <w:t xml:space="preserve">Please review and reflect on the academic integrity policy of the University of Illinois, </w:t>
@@ -506,12 +518,12 @@
       <w:pPr>
         <w:pStyle w:val="Heading1"/>
       </w:pPr>
-      <w:bookmarkStart w:id="11" w:name="statement-of-inclusion"/>
+      <w:bookmarkStart w:id="12" w:name="statement-of-inclusion"/>
       <w:r>
         <w:t>Statement of Inclusion</w:t>
       </w:r>
     </w:p>
-    <w:bookmarkEnd w:id="11"/>
+    <w:bookmarkEnd w:id="12"/>
     <w:p>
       <w:r>
         <w:fldChar w:fldCharType="begin"/>
@@ -544,12 +556,12 @@
       <w:pPr>
         <w:pStyle w:val="Heading1"/>
       </w:pPr>
-      <w:bookmarkStart w:id="12" w:name="accessibility-statement"/>
+      <w:bookmarkStart w:id="13" w:name="accessibility-statement"/>
       <w:r>
         <w:t>Accessibility Statement</w:t>
       </w:r>
     </w:p>
-    <w:bookmarkEnd w:id="12"/>
+    <w:bookmarkEnd w:id="13"/>
     <w:p>
       <w:r>
         <w:t>To obtain accessibility-related academic adjustments and/or auxiliary aids, students with disabilities must contact the course instructor and the Disability Resources and Educational Services (DRES) as soon as possible. To contact DRES you may visit 1207 S. Oak St., Champaign, call (217) 333-4603 (V/TTY), or e-mail a message to disability@uiuc.edu.</w:t>
@@ -559,13 +571,13 @@
       <w:pPr>
         <w:pStyle w:val="Heading1"/>
       </w:pPr>
-      <w:bookmarkStart w:id="13" w:name="assignments-and-evaluation"/>
+      <w:bookmarkStart w:id="14" w:name="assignments-and-evaluation"/>
       <w:r>
         <w:lastRenderedPageBreak/>
         <w:t>Assignments and Evaluation</w:t>
       </w:r>
     </w:p>
-    <w:bookmarkEnd w:id="13"/>
+    <w:bookmarkEnd w:id="14"/>
     <w:p>
       <w:r>
         <w:t>All assignments are required for all students. Completing all assignments is not a guarantee of a passing grade. All work must be completed in order to pass this class. Late or incomplete assignments will not be given full credit unless the student has contacted the instructor prior to the due date of the assignment (or in the case of emergencies, as soon as practicable). There will be three main assignments, and ten labs. The weighting of each assignment in the final grade is noted below.</w:t>
@@ -816,7 +828,7 @@
       <w:pPr>
         <w:pStyle w:val="Heading1"/>
       </w:pPr>
-      <w:bookmarkStart w:id="14" w:name="topic-schedule"/>
+      <w:bookmarkStart w:id="15" w:name="topic-schedule"/>
       <w:r>
         <w:lastRenderedPageBreak/>
         <w:t>Topic Schedule</w:t>
@@ -826,13 +838,13 @@
       <w:pPr>
         <w:pStyle w:val="Heading2"/>
       </w:pPr>
-      <w:bookmarkStart w:id="15" w:name="general-background-resources-for-the-sem"/>
-      <w:bookmarkEnd w:id="14"/>
+      <w:bookmarkStart w:id="16" w:name="general-background-resources-for-the-sem"/>
+      <w:bookmarkEnd w:id="15"/>
       <w:r>
         <w:t>General Background Resources for the Semester</w:t>
       </w:r>
     </w:p>
-    <w:bookmarkEnd w:id="15"/>
+    <w:bookmarkEnd w:id="16"/>
     <w:p>
       <w:r>
         <w:t xml:space="preserve">American Library Assocation. “Knowledge and Competencies Statements Developed by Relevant Professional Organizations.” Text. </w:t>
@@ -960,7 +972,7 @@
       <w:pPr>
         <w:pStyle w:val="Heading2"/>
       </w:pPr>
-      <w:bookmarkStart w:id="16" w:name="week-1-august-23-lis-education-and-profe"/>
+      <w:bookmarkStart w:id="17" w:name="week-1-august-23-lis-education-and-profe"/>
       <w:r>
         <w:t>Week 1, August 23: LIS Education and professional life</w:t>
       </w:r>
@@ -969,13 +981,13 @@
       <w:pPr>
         <w:pStyle w:val="Heading3"/>
       </w:pPr>
-      <w:bookmarkStart w:id="17" w:name="required-readings"/>
-      <w:bookmarkEnd w:id="16"/>
+      <w:bookmarkStart w:id="18" w:name="required-readings"/>
+      <w:bookmarkEnd w:id="17"/>
       <w:r>
         <w:t>Required Readings</w:t>
       </w:r>
     </w:p>
-    <w:bookmarkEnd w:id="17"/>
+    <w:bookmarkEnd w:id="18"/>
     <w:p>
       <w:r>
         <w:t xml:space="preserve">Bates, Marcia J. “The Invisible Substrate of Information Science.” </w:t>
@@ -1134,12 +1146,12 @@
       <w:pPr>
         <w:pStyle w:val="Heading3"/>
       </w:pPr>
-      <w:bookmarkStart w:id="18" w:name="further-background"/>
+      <w:bookmarkStart w:id="19" w:name="further-background"/>
       <w:r>
         <w:t>Further Background</w:t>
       </w:r>
     </w:p>
-    <w:bookmarkEnd w:id="18"/>
+    <w:bookmarkEnd w:id="19"/>
     <w:p>
       <w:r>
         <w:t xml:space="preserve">Glushko, Robert J. “Foundation for Organizing Systems.” In </w:t>
@@ -1235,7 +1247,7 @@
       <w:pPr>
         <w:pStyle w:val="Heading2"/>
       </w:pPr>
-      <w:bookmarkStart w:id="19" w:name="week-2-august-30-users-and-information-n"/>
+      <w:bookmarkStart w:id="20" w:name="week-2-august-30-users-and-information-n"/>
       <w:r>
         <w:t>Week 2, August 30: Users and information needs</w:t>
       </w:r>
@@ -1244,13 +1256,13 @@
       <w:pPr>
         <w:pStyle w:val="Heading3"/>
       </w:pPr>
-      <w:bookmarkStart w:id="20" w:name="required-readings-1"/>
-      <w:bookmarkEnd w:id="19"/>
+      <w:bookmarkStart w:id="21" w:name="required-readings-1"/>
+      <w:bookmarkEnd w:id="20"/>
       <w:r>
         <w:t>Required Readings</w:t>
       </w:r>
     </w:p>
-    <w:bookmarkEnd w:id="20"/>
+    <w:bookmarkEnd w:id="21"/>
     <w:p>
       <w:r>
         <w:t xml:space="preserve">Bawden, David, and Lyn Robinson. “The Dark Side of Information: Overload, Anxiety and Other Paradoxes and Pathologies.” </w:t>
@@ -1380,13 +1392,13 @@
       <w:pPr>
         <w:pStyle w:val="Heading3"/>
       </w:pPr>
-      <w:bookmarkStart w:id="21" w:name="further-background-1"/>
+      <w:bookmarkStart w:id="22" w:name="further-background-1"/>
       <w:r>
         <w:lastRenderedPageBreak/>
         <w:t>Further Background</w:t>
       </w:r>
     </w:p>
-    <w:bookmarkEnd w:id="21"/>
+    <w:bookmarkEnd w:id="22"/>
     <w:p>
       <w:r>
         <w:t xml:space="preserve">Connaway, Lynn Silipigni, and Ixchel M. Faniel. </w:t>
@@ -1624,7 +1636,7 @@
           <w:szCs w:val="32"/>
         </w:rPr>
       </w:pPr>
-      <w:bookmarkStart w:id="22" w:name="week-3-september-6-research-methods"/>
+      <w:bookmarkStart w:id="23" w:name="week-3-september-6-research-methods"/>
       <w:r>
         <w:br w:type="page"/>
       </w:r>
@@ -1642,13 +1654,13 @@
       <w:pPr>
         <w:pStyle w:val="Heading3"/>
       </w:pPr>
-      <w:bookmarkStart w:id="23" w:name="required-readings-2"/>
-      <w:bookmarkEnd w:id="22"/>
+      <w:bookmarkStart w:id="24" w:name="required-readings-2"/>
+      <w:bookmarkEnd w:id="23"/>
       <w:r>
         <w:t>Required Readings</w:t>
       </w:r>
     </w:p>
-    <w:bookmarkEnd w:id="23"/>
+    <w:bookmarkEnd w:id="24"/>
     <w:p>
       <w:r>
         <w:t xml:space="preserve">Aufderheide, Patricia. “‘Does This Have to Go through the IRB?’” </w:t>
@@ -1778,12 +1790,12 @@
       <w:pPr>
         <w:pStyle w:val="Heading3"/>
       </w:pPr>
-      <w:bookmarkStart w:id="24" w:name="further-background-2"/>
+      <w:bookmarkStart w:id="25" w:name="further-background-2"/>
       <w:r>
         <w:t>Further Background</w:t>
       </w:r>
     </w:p>
-    <w:bookmarkEnd w:id="24"/>
+    <w:bookmarkEnd w:id="25"/>
     <w:p>
       <w:r>
         <w:t xml:space="preserve">Connaway, Lynn Silipigni, and Ronald R. Powell. </w:t>
@@ -1902,7 +1914,7 @@
       <w:pPr>
         <w:pStyle w:val="Heading2"/>
       </w:pPr>
-      <w:bookmarkStart w:id="25" w:name="week-4-september-13-structures-and-stand"/>
+      <w:bookmarkStart w:id="26" w:name="week-4-september-13-structures-and-stand"/>
       <w:r>
         <w:lastRenderedPageBreak/>
         <w:t>Week 4, September 13: Structures and Standards</w:t>
@@ -1912,13 +1924,13 @@
       <w:pPr>
         <w:pStyle w:val="Heading3"/>
       </w:pPr>
-      <w:bookmarkStart w:id="26" w:name="required-readings-3"/>
-      <w:bookmarkEnd w:id="25"/>
+      <w:bookmarkStart w:id="27" w:name="required-readings-3"/>
+      <w:bookmarkEnd w:id="26"/>
       <w:r>
         <w:t>Required Readings</w:t>
       </w:r>
     </w:p>
-    <w:bookmarkEnd w:id="26"/>
+    <w:bookmarkEnd w:id="27"/>
     <w:p>
       <w:r>
         <w:t xml:space="preserve">Coombs, James H., Allen H. Renear, and Steven J. DeRose. “Markup Systems and the Future of Scholarly Text Processing.” </w:t>
@@ -1998,12 +2010,12 @@
       <w:pPr>
         <w:pStyle w:val="Heading3"/>
       </w:pPr>
-      <w:bookmarkStart w:id="27" w:name="further-background-3"/>
+      <w:bookmarkStart w:id="28" w:name="further-background-3"/>
       <w:r>
         <w:t>Further Background</w:t>
       </w:r>
     </w:p>
-    <w:bookmarkEnd w:id="27"/>
+    <w:bookmarkEnd w:id="28"/>
     <w:p>
       <w:r>
         <w:t xml:space="preserve">Bettels, Jürgen, and F. Avery Bishop. “Unicode: A Universal Character Code.” </w:t>
@@ -2058,7 +2070,7 @@
       <w:pPr>
         <w:pStyle w:val="Heading2"/>
       </w:pPr>
-      <w:bookmarkStart w:id="28" w:name="week-5-september-20-approaches-to-organi"/>
+      <w:bookmarkStart w:id="29" w:name="week-5-september-20-approaches-to-organi"/>
       <w:r>
         <w:t>Week 5, September 20: Approaches to organizing information</w:t>
       </w:r>
@@ -2067,13 +2079,13 @@
       <w:pPr>
         <w:pStyle w:val="Heading3"/>
       </w:pPr>
-      <w:bookmarkStart w:id="29" w:name="required-readings-4"/>
-      <w:bookmarkEnd w:id="28"/>
+      <w:bookmarkStart w:id="30" w:name="required-readings-4"/>
+      <w:bookmarkEnd w:id="29"/>
       <w:r>
         <w:t>Required Readings</w:t>
       </w:r>
     </w:p>
-    <w:bookmarkEnd w:id="29"/>
+    <w:bookmarkEnd w:id="30"/>
     <w:p>
       <w:r>
         <w:t xml:space="preserve">Kennedy, M.R. “Nine Questions to Guide You in Choosing a Metadata Schema.” </w:t>
@@ -2229,12 +2241,12 @@
       <w:pPr>
         <w:pStyle w:val="Heading3"/>
       </w:pPr>
-      <w:bookmarkStart w:id="30" w:name="further-background-4"/>
+      <w:bookmarkStart w:id="31" w:name="further-background-4"/>
       <w:r>
         <w:t>Further Background</w:t>
       </w:r>
     </w:p>
-    <w:bookmarkEnd w:id="30"/>
+    <w:bookmarkEnd w:id="31"/>
     <w:p>
       <w:r>
         <w:t xml:space="preserve">Glushko, Robert J. “Resources in Organizing Systems.” In </w:t>
@@ -2264,7 +2276,7 @@
       <w:pPr>
         <w:pStyle w:val="Heading2"/>
       </w:pPr>
-      <w:bookmarkStart w:id="31" w:name="week-6-september-27-collections"/>
+      <w:bookmarkStart w:id="32" w:name="week-6-september-27-collections"/>
       <w:r>
         <w:t>Week 6, September 27: Collections</w:t>
       </w:r>
@@ -2273,13 +2285,13 @@
       <w:pPr>
         <w:pStyle w:val="Heading3"/>
       </w:pPr>
-      <w:bookmarkStart w:id="32" w:name="required-readings-5"/>
-      <w:bookmarkEnd w:id="31"/>
+      <w:bookmarkStart w:id="33" w:name="required-readings-5"/>
+      <w:bookmarkEnd w:id="32"/>
       <w:r>
         <w:t>Required Readings</w:t>
       </w:r>
     </w:p>
-    <w:bookmarkEnd w:id="32"/>
+    <w:bookmarkEnd w:id="33"/>
     <w:p>
       <w:r>
         <w:t xml:space="preserve">Hadro, J. “What’s the Problem with Self-Publishing?” </w:t>
@@ -2334,7 +2346,6 @@
       <w:r>
         <w:t xml:space="preserve">Lewis, D. W. “From Stacks to the Web: The Transformation of Academic Library Collecting.” </w:t>
       </w:r>
-      <w:proofErr w:type="gramStart"/>
       <w:r>
         <w:rPr>
           <w:i/>
@@ -2342,11 +2353,7 @@
         <w:t>College &amp; Research Libraries</w:t>
       </w:r>
       <w:r>
-        <w:t xml:space="preserve"> 14, no. 2 (2013): 159–76.</w:t>
-      </w:r>
-      <w:proofErr w:type="gramEnd"/>
-      <w:r>
-        <w:t xml:space="preserve"> [Locate full text from </w:t>
+        <w:t xml:space="preserve"> 14, no. 2 (2013): 159–76. [Locate full text from </w:t>
       </w:r>
       <w:hyperlink r:id="rId65" w:history="1">
         <w:r>
@@ -2380,12 +2387,12 @@
       <w:pPr>
         <w:pStyle w:val="Heading3"/>
       </w:pPr>
-      <w:bookmarkStart w:id="33" w:name="further-background-5"/>
+      <w:bookmarkStart w:id="34" w:name="further-background-5"/>
       <w:r>
         <w:t>Further Background</w:t>
       </w:r>
     </w:p>
-    <w:bookmarkEnd w:id="33"/>
+    <w:bookmarkEnd w:id="34"/>
     <w:p>
       <w:r>
         <w:t xml:space="preserve">Glushko, Robert J. “Activities in Organizing Systems.” In </w:t>
@@ -2465,7 +2472,7 @@
       <w:pPr>
         <w:pStyle w:val="Heading2"/>
       </w:pPr>
-      <w:bookmarkStart w:id="34" w:name="week-7-october-4-preservation"/>
+      <w:bookmarkStart w:id="35" w:name="week-7-october-4-preservation"/>
       <w:r>
         <w:t>Week 7, October 4: Preservation</w:t>
       </w:r>
@@ -2474,21 +2481,16 @@
       <w:pPr>
         <w:pStyle w:val="Heading3"/>
       </w:pPr>
-      <w:bookmarkStart w:id="35" w:name="required-readings-6"/>
-      <w:bookmarkEnd w:id="34"/>
+      <w:bookmarkStart w:id="36" w:name="required-readings-6"/>
+      <w:bookmarkEnd w:id="35"/>
       <w:r>
         <w:t>Required Readings</w:t>
       </w:r>
     </w:p>
-    <w:bookmarkEnd w:id="35"/>
-    <w:p>
-      <w:proofErr w:type="spellStart"/>
-      <w:r>
-        <w:t>Shilton</w:t>
-      </w:r>
-      <w:proofErr w:type="spellEnd"/>
-      <w:r>
-        <w:t xml:space="preserve">, Katie, and Ramesh Srinivasan. “Participatory Appraisal and Arrangement for Multicultural Archival Collections.” </w:t>
+    <w:bookmarkEnd w:id="36"/>
+    <w:p>
+      <w:r>
+        <w:t xml:space="preserve">Shilton, Katie, and Ramesh Srinivasan. “Participatory Appraisal and Arrangement for Multicultural Archival Collections.” </w:t>
       </w:r>
       <w:r>
         <w:rPr>
@@ -2541,12 +2543,12 @@
       <w:pPr>
         <w:pStyle w:val="Heading3"/>
       </w:pPr>
-      <w:bookmarkStart w:id="36" w:name="further-background-6"/>
+      <w:bookmarkStart w:id="37" w:name="further-background-6"/>
       <w:r>
         <w:t>Further Background</w:t>
       </w:r>
     </w:p>
-    <w:bookmarkEnd w:id="36"/>
+    <w:bookmarkEnd w:id="37"/>
     <w:p>
       <w:r>
         <w:t xml:space="preserve">Glushko, Robert J. “The Organizing System: Roadmap.” In </w:t>
@@ -2576,7 +2578,7 @@
       <w:pPr>
         <w:pStyle w:val="Heading2"/>
       </w:pPr>
-      <w:bookmarkStart w:id="37" w:name="week-8-october-11-search-and-discovery"/>
+      <w:bookmarkStart w:id="38" w:name="week-8-october-11-search-and-discovery"/>
       <w:r>
         <w:t>Week 8, October 11: Search and discovery</w:t>
       </w:r>
@@ -2585,13 +2587,13 @@
       <w:pPr>
         <w:pStyle w:val="Heading3"/>
       </w:pPr>
-      <w:bookmarkStart w:id="38" w:name="required-readings-7"/>
-      <w:bookmarkEnd w:id="37"/>
+      <w:bookmarkStart w:id="39" w:name="required-readings-7"/>
+      <w:bookmarkEnd w:id="38"/>
       <w:r>
         <w:t>Required Readings</w:t>
       </w:r>
     </w:p>
-    <w:bookmarkEnd w:id="38"/>
+    <w:bookmarkEnd w:id="39"/>
     <w:p>
       <w:r>
         <w:t xml:space="preserve">Adkins, Denice, and Jenny E. Bossaller. “Fiction Access Points across Computer-Mediated Book Information Sources: A Comparison of Online Bookstores, Reader Advisory Databases, and Public Library Catalogs.” </w:t>
@@ -2746,12 +2748,12 @@
       <w:pPr>
         <w:pStyle w:val="Heading3"/>
       </w:pPr>
-      <w:bookmarkStart w:id="39" w:name="further-background-7"/>
+      <w:bookmarkStart w:id="40" w:name="further-background-7"/>
       <w:r>
         <w:t>Further Background</w:t>
       </w:r>
     </w:p>
-    <w:bookmarkEnd w:id="39"/>
+    <w:bookmarkEnd w:id="40"/>
     <w:p>
       <w:r>
         <w:t xml:space="preserve">Bates, Marcia J. “What Is Browsing—really? A Model Drawing from Behavioural Science Research.” </w:t>
@@ -2898,7 +2900,7 @@
       <w:pPr>
         <w:pStyle w:val="Heading2"/>
       </w:pPr>
-      <w:bookmarkStart w:id="40" w:name="week-9-october-18-evaluation-of-systems-"/>
+      <w:bookmarkStart w:id="41" w:name="week-9-october-18-evaluation-of-systems-"/>
       <w:r>
         <w:t>Week 9, October 18: Evaluation of systems and services</w:t>
       </w:r>
@@ -2907,13 +2909,13 @@
       <w:pPr>
         <w:pStyle w:val="Heading3"/>
       </w:pPr>
-      <w:bookmarkStart w:id="41" w:name="required-readings-8"/>
-      <w:bookmarkEnd w:id="40"/>
+      <w:bookmarkStart w:id="42" w:name="required-readings-8"/>
+      <w:bookmarkEnd w:id="41"/>
       <w:r>
         <w:t>Required Readings</w:t>
       </w:r>
     </w:p>
-    <w:bookmarkEnd w:id="41"/>
+    <w:bookmarkEnd w:id="42"/>
     <w:p>
       <w:r>
         <w:t xml:space="preserve">Asher, Andrew D, Lynda M Duke, and Suzanne Wilson. “Paths of Discovery: Comparing the Search Effectiveness of EBSCO Discovery Service, Summon, Google Scholar, and Conventional Library Resources.” </w:t>
@@ -2993,12 +2995,12 @@
       <w:pPr>
         <w:pStyle w:val="Heading3"/>
       </w:pPr>
-      <w:bookmarkStart w:id="42" w:name="further-background-8"/>
+      <w:bookmarkStart w:id="43" w:name="further-background-8"/>
       <w:r>
         <w:t>Further Background</w:t>
       </w:r>
     </w:p>
-    <w:bookmarkEnd w:id="42"/>
+    <w:bookmarkEnd w:id="43"/>
     <w:p>
       <w:r>
         <w:t xml:space="preserve">Fuhr, Norbert, Giannis Tsakonas, Trond Aalberg, Maristella Agosti, Preben Hansen, Sarantos Kapidakis, Claus-Peter Klas, et al. “Evaluation of Digital Libraries.” </w:t>
@@ -3070,7 +3072,7 @@
       <w:pPr>
         <w:pStyle w:val="Heading2"/>
       </w:pPr>
-      <w:bookmarkStart w:id="43" w:name="week-10-october-25-subject-analysis-and-"/>
+      <w:bookmarkStart w:id="44" w:name="week-10-october-25-subject-analysis-and-"/>
       <w:r>
         <w:t>Week 10, October 25: Subject analysis and subject languages</w:t>
       </w:r>
@@ -3079,13 +3081,13 @@
       <w:pPr>
         <w:pStyle w:val="Heading3"/>
       </w:pPr>
-      <w:bookmarkStart w:id="44" w:name="required-readings-9"/>
-      <w:bookmarkEnd w:id="43"/>
+      <w:bookmarkStart w:id="45" w:name="required-readings-9"/>
+      <w:bookmarkEnd w:id="44"/>
       <w:r>
         <w:t>Required Readings</w:t>
       </w:r>
     </w:p>
-    <w:bookmarkEnd w:id="44"/>
+    <w:bookmarkEnd w:id="45"/>
     <w:p>
       <w:r>
         <w:t xml:space="preserve">Brown-Sica, Margaret, and Jeffrey Beall. “Library 2.0 and the Problem of Hate Speech.” </w:t>
@@ -3240,12 +3242,12 @@
       <w:pPr>
         <w:pStyle w:val="Heading3"/>
       </w:pPr>
-      <w:bookmarkStart w:id="45" w:name="further-background-9"/>
+      <w:bookmarkStart w:id="46" w:name="further-background-9"/>
       <w:r>
         <w:t>Further Background</w:t>
       </w:r>
     </w:p>
-    <w:bookmarkEnd w:id="45"/>
+    <w:bookmarkEnd w:id="46"/>
     <w:p>
       <w:r>
         <w:t xml:space="preserve">Anderson, James Doig, and José Pérez-Carballo. “Library of Congress Subject Headings (LCSH).” </w:t>
@@ -3354,7 +3356,6 @@
       <w:r>
         <w:t xml:space="preserve">Kreyche, Michael. “Subject Headings in Spanish: The Lcsh-Es. Org Bilingual Database.” </w:t>
       </w:r>
-      <w:proofErr w:type="gramStart"/>
       <w:r>
         <w:rPr>
           <w:i/>
@@ -3364,12 +3365,8 @@
       <w:r>
         <w:t xml:space="preserve"> 51, no. 4 (2013): 389–403.</w:t>
       </w:r>
-      <w:proofErr w:type="gramEnd"/>
-      <w:r>
-        <w:t xml:space="preserve"> </w:t>
-      </w:r>
-      <w:r>
-        <w:t xml:space="preserve">[Locate full text from </w:t>
+      <w:r>
+        <w:t xml:space="preserve"> [Locate full text from </w:t>
       </w:r>
       <w:hyperlink r:id="rId101" w:history="1">
         <w:r>
@@ -3445,7 +3442,7 @@
           <w:szCs w:val="36"/>
         </w:rPr>
       </w:pPr>
-      <w:bookmarkStart w:id="46" w:name="Asgt1"/>
+      <w:bookmarkStart w:id="47" w:name="Asgt1"/>
       <w:r>
         <w:br w:type="page"/>
       </w:r>
@@ -3459,7 +3456,7 @@
         <w:t>Assignment 1 Information Needs/Information Seeking Behavior</w:t>
       </w:r>
     </w:p>
-    <w:bookmarkEnd w:id="46"/>
+    <w:bookmarkEnd w:id="47"/>
     <w:p>
       <w:r>
         <w:t>Due September 1 (20 points).</w:t>
@@ -3469,12 +3466,12 @@
       <w:pPr>
         <w:pStyle w:val="Heading2"/>
       </w:pPr>
-      <w:bookmarkStart w:id="47" w:name="rationale"/>
+      <w:bookmarkStart w:id="48" w:name="rationale"/>
       <w:r>
         <w:t>Rationale</w:t>
       </w:r>
     </w:p>
-    <w:bookmarkEnd w:id="47"/>
+    <w:bookmarkEnd w:id="48"/>
     <w:p>
       <w:r>
         <w:t xml:space="preserve">The purpose of this exercise is two-fold. First, it is intended to allow you to examine the factors that condition the information needs or influence the information seeking behavior of a specific user group. Second, it affords you the opportunity to explore what types of research methods are used to do research on concrete user groups. The handout from the first lab of class will assist you with this exercise. Methods Handout If you'd like to know more about the method(s) in your article, you can refer to this Research Methods portal: </w:t>
@@ -3492,12 +3489,12 @@
       <w:pPr>
         <w:pStyle w:val="Heading2"/>
       </w:pPr>
-      <w:bookmarkStart w:id="48" w:name="tasks"/>
+      <w:bookmarkStart w:id="49" w:name="tasks"/>
       <w:r>
         <w:t>Tasks</w:t>
       </w:r>
     </w:p>
-    <w:bookmarkEnd w:id="48"/>
+    <w:bookmarkEnd w:id="49"/>
     <w:p>
       <w:pPr>
         <w:pStyle w:val="Compact"/>
@@ -3526,12 +3523,12 @@
       <w:pPr>
         <w:pStyle w:val="Heading2"/>
       </w:pPr>
-      <w:bookmarkStart w:id="49" w:name="deliverable"/>
+      <w:bookmarkStart w:id="50" w:name="deliverable"/>
       <w:r>
         <w:t>Deliverable</w:t>
       </w:r>
     </w:p>
-    <w:bookmarkEnd w:id="49"/>
+    <w:bookmarkEnd w:id="50"/>
     <w:p>
       <w:r>
         <w:t>In a brief essay of 600-700 words (1-2 pages) discuss your article's research question, methods, findings, and implications for design of information systems and services (in-person, web-based, or both). Integrate relevant readings from those assigned for class and especially those you have read to date (and from the users and information needs session in particular) in support of your arguments.</w:t>
@@ -3541,12 +3538,12 @@
       <w:pPr>
         <w:pStyle w:val="Heading2"/>
       </w:pPr>
-      <w:bookmarkStart w:id="50" w:name="submitting"/>
+      <w:bookmarkStart w:id="51" w:name="submitting"/>
       <w:r>
         <w:t>Submitting</w:t>
       </w:r>
     </w:p>
-    <w:bookmarkEnd w:id="50"/>
+    <w:bookmarkEnd w:id="51"/>
     <w:p>
       <w:pPr>
         <w:pStyle w:val="Compact"/>
@@ -3587,12 +3584,12 @@
       <w:pPr>
         <w:pStyle w:val="Heading2"/>
       </w:pPr>
-      <w:bookmarkStart w:id="51" w:name="strategies-for-locating-research-studies"/>
+      <w:bookmarkStart w:id="52" w:name="strategies-for-locating-research-studies"/>
       <w:r>
         <w:t>Strategies for locating research studies</w:t>
       </w:r>
     </w:p>
-    <w:bookmarkEnd w:id="51"/>
+    <w:bookmarkEnd w:id="52"/>
     <w:p>
       <w:r>
         <w:t>Articles indexed under the subject "Information needs" or "Information-seeking behavior" in Library &amp; Information Science Source:</w:t>
@@ -3788,7 +3785,7 @@
           <w:szCs w:val="36"/>
         </w:rPr>
       </w:pPr>
-      <w:bookmarkStart w:id="52" w:name="Asgt2"/>
+      <w:bookmarkStart w:id="53" w:name="Asgt2"/>
       <w:r>
         <w:br w:type="page"/>
       </w:r>
@@ -3802,7 +3799,7 @@
         <w:t>Assignment 2 Digital Collections Assessment</w:t>
       </w:r>
     </w:p>
-    <w:bookmarkEnd w:id="52"/>
+    <w:bookmarkEnd w:id="53"/>
     <w:p>
       <w:r>
         <w:t>Due September 29 (20 points).</w:t>
@@ -3812,12 +3809,12 @@
       <w:pPr>
         <w:pStyle w:val="Heading2"/>
       </w:pPr>
-      <w:bookmarkStart w:id="53" w:name="summary"/>
+      <w:bookmarkStart w:id="54" w:name="summary"/>
       <w:r>
         <w:t>Summary</w:t>
       </w:r>
     </w:p>
-    <w:bookmarkEnd w:id="53"/>
+    <w:bookmarkEnd w:id="54"/>
     <w:p>
       <w:r>
         <w:t>Pick one DPLA exhibition, or one Flickr gallery or one Europeana pinterest board as an exemplar for your analysis. write a narrative assessment of the content, organization, and potential users and uses.</w:t>
@@ -3827,12 +3824,12 @@
       <w:pPr>
         <w:pStyle w:val="Heading2"/>
       </w:pPr>
-      <w:bookmarkStart w:id="54" w:name="before-you-begin"/>
+      <w:bookmarkStart w:id="55" w:name="before-you-begin"/>
       <w:r>
         <w:t>Before you begin</w:t>
       </w:r>
     </w:p>
-    <w:bookmarkEnd w:id="54"/>
+    <w:bookmarkEnd w:id="55"/>
     <w:p>
       <w:r>
         <w:t>Read the required assigned readings for our collections topic before starting this assignment. The background readings will also make your task easier.</w:t>
@@ -3842,12 +3839,12 @@
       <w:pPr>
         <w:pStyle w:val="Heading2"/>
       </w:pPr>
-      <w:bookmarkStart w:id="55" w:name="rationale-1"/>
+      <w:bookmarkStart w:id="56" w:name="rationale-1"/>
       <w:r>
         <w:t>Rationale</w:t>
       </w:r>
     </w:p>
-    <w:bookmarkEnd w:id="55"/>
+    <w:bookmarkEnd w:id="56"/>
     <w:p>
       <w:r>
         <w:t>The reading and discussion topic for week 6 is the nature of collections, challenges we face in making their contents accessible, and ways in which perspectives of librarians, archivists, and information scientists contribute to meeting those challenges. In bringing a critical, reviewer's attention to an existing digital collection, those issues will become more vivid and understandable to you.</w:t>
@@ -3857,12 +3854,12 @@
       <w:pPr>
         <w:pStyle w:val="Heading2"/>
       </w:pPr>
-      <w:bookmarkStart w:id="56" w:name="tasks-1"/>
+      <w:bookmarkStart w:id="57" w:name="tasks-1"/>
       <w:r>
         <w:t>Tasks</w:t>
       </w:r>
     </w:p>
-    <w:bookmarkEnd w:id="56"/>
+    <w:bookmarkEnd w:id="57"/>
     <w:p>
       <w:pPr>
         <w:pStyle w:val="Compact"/>
@@ -4059,13 +4056,13 @@
       <w:pPr>
         <w:pStyle w:val="Heading2"/>
       </w:pPr>
-      <w:bookmarkStart w:id="57" w:name="deliverables"/>
+      <w:bookmarkStart w:id="58" w:name="deliverables"/>
       <w:r>
         <w:lastRenderedPageBreak/>
         <w:t>Deliverables</w:t>
       </w:r>
     </w:p>
-    <w:bookmarkEnd w:id="57"/>
+    <w:bookmarkEnd w:id="58"/>
     <w:p>
       <w:r>
         <w:t>The essay should be a 750-800 word evaluative essay with an introduction and conclusion. Integrate relevant readings in support of your arguments as appropriate. PDF, docx, and Pandoc markdown are all acceptable file formats. Pandoc expression requires a separate bibliography file, unless your references and citations are formatted at the markdown source level (by hand, via Zotero, etc.).</w:t>
@@ -4075,12 +4072,12 @@
       <w:pPr>
         <w:pStyle w:val="Heading2"/>
       </w:pPr>
-      <w:bookmarkStart w:id="58" w:name="submitting-1"/>
+      <w:bookmarkStart w:id="59" w:name="submitting-1"/>
       <w:r>
         <w:t>Submitting</w:t>
       </w:r>
     </w:p>
-    <w:bookmarkEnd w:id="58"/>
+    <w:bookmarkEnd w:id="59"/>
     <w:p>
       <w:r>
         <w:t>Upload the essay to the Moodle drop box designated for this assignment.</w:t>
@@ -4090,12 +4087,12 @@
       <w:pPr>
         <w:pStyle w:val="Heading2"/>
       </w:pPr>
-      <w:bookmarkStart w:id="59" w:name="resources"/>
+      <w:bookmarkStart w:id="60" w:name="resources"/>
       <w:r>
         <w:t>Resources</w:t>
       </w:r>
     </w:p>
-    <w:bookmarkEnd w:id="59"/>
+    <w:bookmarkEnd w:id="60"/>
     <w:p>
       <w:r>
         <w:t>These resources may be useful for completing this assignment.</w:t>
@@ -4312,7 +4309,7 @@
           <w:szCs w:val="36"/>
         </w:rPr>
       </w:pPr>
-      <w:bookmarkStart w:id="60" w:name="Asgt3"/>
+      <w:bookmarkStart w:id="61" w:name="Asgt3"/>
       <w:r>
         <w:br w:type="page"/>
       </w:r>
@@ -4326,7 +4323,7 @@
         <w:t>Assignment 3: Research Design Proposal</w:t>
       </w:r>
     </w:p>
-    <w:bookmarkEnd w:id="60"/>
+    <w:bookmarkEnd w:id="61"/>
     <w:p>
       <w:r>
         <w:t>Materials due September 8, September 22, October 6, and October 27 (40 points).</w:t>
@@ -4336,12 +4333,12 @@
       <w:pPr>
         <w:pStyle w:val="Heading2"/>
       </w:pPr>
-      <w:bookmarkStart w:id="61" w:name="rationale-2"/>
+      <w:bookmarkStart w:id="62" w:name="rationale-2"/>
       <w:r>
         <w:t>Rationale</w:t>
       </w:r>
     </w:p>
-    <w:bookmarkEnd w:id="61"/>
+    <w:bookmarkEnd w:id="62"/>
     <w:p>
       <w:r>
         <w:t>This aim of this assignment is to acquaint you with the rudiments of research design, and invite you to think about a topic you might investigate yourself, following up on the work in this class. This is part of your education because:</w:t>
@@ -4395,12 +4392,12 @@
       <w:pPr>
         <w:pStyle w:val="Heading2"/>
       </w:pPr>
-      <w:bookmarkStart w:id="62" w:name="before-you-begin-1"/>
+      <w:bookmarkStart w:id="63" w:name="before-you-begin-1"/>
       <w:r>
         <w:t>Before you begin</w:t>
       </w:r>
     </w:p>
-    <w:bookmarkEnd w:id="62"/>
+    <w:bookmarkEnd w:id="63"/>
     <w:p>
       <w:pPr>
         <w:pStyle w:val="Compact"/>
@@ -4476,12 +4473,12 @@
       <w:pPr>
         <w:pStyle w:val="Heading2"/>
       </w:pPr>
-      <w:bookmarkStart w:id="63" w:name="milestone-deliverables"/>
+      <w:bookmarkStart w:id="64" w:name="milestone-deliverables"/>
       <w:r>
         <w:t>Milestone Deliverables</w:t>
       </w:r>
     </w:p>
-    <w:bookmarkEnd w:id="63"/>
+    <w:bookmarkEnd w:id="64"/>
     <w:p>
       <w:pPr>
         <w:pStyle w:val="Compact"/>
@@ -4604,12 +4601,12 @@
       <w:pPr>
         <w:pStyle w:val="Heading2"/>
       </w:pPr>
-      <w:bookmarkStart w:id="64" w:name="final-deliverables"/>
+      <w:bookmarkStart w:id="65" w:name="final-deliverables"/>
       <w:r>
         <w:t>Final Deliverables</w:t>
       </w:r>
     </w:p>
-    <w:bookmarkEnd w:id="64"/>
+    <w:bookmarkEnd w:id="65"/>
     <w:p>
       <w:pPr>
         <w:pStyle w:val="Compact"/>
@@ -4717,12 +4714,12 @@
       <w:pPr>
         <w:pStyle w:val="Heading2"/>
       </w:pPr>
-      <w:bookmarkStart w:id="65" w:name="resources-1"/>
+      <w:bookmarkStart w:id="66" w:name="resources-1"/>
       <w:r>
         <w:t>Resources</w:t>
       </w:r>
     </w:p>
-    <w:bookmarkEnd w:id="65"/>
+    <w:bookmarkEnd w:id="66"/>
     <w:p>
       <w:pPr>
         <w:pStyle w:val="Compact"/>
@@ -4806,15 +4803,7 @@
           <w:rPr>
             <w:rStyle w:val="Link"/>
           </w:rPr>
-          <w:t>https://www.zotero.org/groups/lis501/items/collectionKey/7TJ9WW</w:t>
-        </w:r>
-        <w:bookmarkStart w:id="66" w:name="_GoBack"/>
-        <w:bookmarkEnd w:id="66"/>
-        <w:r>
-          <w:rPr>
-            <w:rStyle w:val="Link"/>
-          </w:rPr>
-          <w:t>EE</w:t>
+          <w:t>https://www.zotero.org/groups/lis501/items/collectionKey/7TJ9WWEE</w:t>
         </w:r>
       </w:hyperlink>
     </w:p>

</xml_diff>